<commit_message>
map uitleg code toegevoegd in functionele documentatie. ook de code website vervangen met die van de einddemo. testplan is up to date aan mijn kant
</commit_message>
<xml_diff>
--- a/Oplevering MkII/Testrapportage/Testplan_MkII.docx
+++ b/Oplevering MkII/Testrapportage/Testplan_MkII.docx
@@ -31,6 +31,8 @@
         </w:rPr>
         <w:br w:type="page"/>
       </w:r>
+      <w:bookmarkStart w:id="0" w:name="_GoBack"/>
+      <w:bookmarkEnd w:id="0"/>
     </w:p>
     <w:p>
       <w:pPr>
@@ -91,6 +93,7 @@
             <w:rPr>
               <w:rFonts w:eastAsiaTheme="minorEastAsia"/>
               <w:noProof/>
+              <w:lang/>
             </w:rPr>
           </w:pPr>
           <w:r>
@@ -114,7 +117,7 @@
             </w:rPr>
             <w:fldChar w:fldCharType="separate"/>
           </w:r>
-          <w:hyperlink w:anchor="_Toc532040719" w:history="1">
+          <w:hyperlink w:anchor="_Toc532049792" w:history="1">
             <w:r>
               <w:rPr>
                 <w:rStyle w:val="Hyperlink"/>
@@ -141,7 +144,7 @@
                 <w:noProof/>
                 <w:webHidden/>
               </w:rPr>
-              <w:instrText xml:space="preserve"> PAGEREF _Toc532040719 \h </w:instrText>
+              <w:instrText xml:space="preserve"> PAGEREF _Toc532049792 \h </w:instrText>
             </w:r>
             <w:r>
               <w:rPr>
@@ -181,9 +184,10 @@
             <w:rPr>
               <w:rFonts w:eastAsiaTheme="minorEastAsia"/>
               <w:noProof/>
+              <w:lang/>
             </w:rPr>
           </w:pPr>
-          <w:hyperlink w:anchor="_Toc532040720" w:history="1">
+          <w:hyperlink w:anchor="_Toc532049793" w:history="1">
             <w:r>
               <w:rPr>
                 <w:rStyle w:val="Hyperlink"/>
@@ -210,7 +214,7 @@
                 <w:noProof/>
                 <w:webHidden/>
               </w:rPr>
-              <w:instrText xml:space="preserve"> PAGEREF _Toc532040720 \h </w:instrText>
+              <w:instrText xml:space="preserve"> PAGEREF _Toc532049793 \h </w:instrText>
             </w:r>
             <w:r>
               <w:rPr>
@@ -250,9 +254,10 @@
             <w:rPr>
               <w:rFonts w:eastAsiaTheme="minorEastAsia"/>
               <w:noProof/>
+              <w:lang/>
             </w:rPr>
           </w:pPr>
-          <w:hyperlink w:anchor="_Toc532040721" w:history="1">
+          <w:hyperlink w:anchor="_Toc532049794" w:history="1">
             <w:r>
               <w:rPr>
                 <w:rStyle w:val="Hyperlink"/>
@@ -279,7 +284,7 @@
                 <w:noProof/>
                 <w:webHidden/>
               </w:rPr>
-              <w:instrText xml:space="preserve"> PAGEREF _Toc532040721 \h </w:instrText>
+              <w:instrText xml:space="preserve"> PAGEREF _Toc532049794 \h </w:instrText>
             </w:r>
             <w:r>
               <w:rPr>
@@ -319,9 +324,10 @@
             <w:rPr>
               <w:rFonts w:eastAsiaTheme="minorEastAsia"/>
               <w:noProof/>
+              <w:lang/>
             </w:rPr>
           </w:pPr>
-          <w:hyperlink w:anchor="_Toc532040722" w:history="1">
+          <w:hyperlink w:anchor="_Toc532049795" w:history="1">
             <w:r>
               <w:rPr>
                 <w:rStyle w:val="Hyperlink"/>
@@ -348,7 +354,7 @@
                 <w:noProof/>
                 <w:webHidden/>
               </w:rPr>
-              <w:instrText xml:space="preserve"> PAGEREF _Toc532040722 \h </w:instrText>
+              <w:instrText xml:space="preserve"> PAGEREF _Toc532049795 \h </w:instrText>
             </w:r>
             <w:r>
               <w:rPr>
@@ -388,9 +394,10 @@
             <w:rPr>
               <w:rFonts w:eastAsiaTheme="minorEastAsia"/>
               <w:noProof/>
+              <w:lang/>
             </w:rPr>
           </w:pPr>
-          <w:hyperlink w:anchor="_Toc532040723" w:history="1">
+          <w:hyperlink w:anchor="_Toc532049796" w:history="1">
             <w:r>
               <w:rPr>
                 <w:rStyle w:val="Hyperlink"/>
@@ -425,7 +432,7 @@
                 <w:noProof/>
                 <w:webHidden/>
               </w:rPr>
-              <w:instrText xml:space="preserve"> PAGEREF _Toc532040723 \h </w:instrText>
+              <w:instrText xml:space="preserve"> PAGEREF _Toc532049796 \h </w:instrText>
             </w:r>
             <w:r>
               <w:rPr>
@@ -465,9 +472,10 @@
             <w:rPr>
               <w:rFonts w:eastAsiaTheme="minorEastAsia"/>
               <w:noProof/>
+              <w:lang/>
             </w:rPr>
           </w:pPr>
-          <w:hyperlink w:anchor="_Toc532040724" w:history="1">
+          <w:hyperlink w:anchor="_Toc532049797" w:history="1">
             <w:r>
               <w:rPr>
                 <w:rStyle w:val="Hyperlink"/>
@@ -494,7 +502,7 @@
                 <w:noProof/>
                 <w:webHidden/>
               </w:rPr>
-              <w:instrText xml:space="preserve"> PAGEREF _Toc532040724 \h </w:instrText>
+              <w:instrText xml:space="preserve"> PAGEREF _Toc532049797 \h </w:instrText>
             </w:r>
             <w:r>
               <w:rPr>
@@ -534,9 +542,10 @@
             <w:rPr>
               <w:rFonts w:eastAsiaTheme="minorEastAsia"/>
               <w:noProof/>
+              <w:lang/>
             </w:rPr>
           </w:pPr>
-          <w:hyperlink w:anchor="_Toc532040725" w:history="1">
+          <w:hyperlink w:anchor="_Toc532049798" w:history="1">
             <w:r>
               <w:rPr>
                 <w:rStyle w:val="Hyperlink"/>
@@ -571,7 +580,7 @@
                 <w:noProof/>
                 <w:webHidden/>
               </w:rPr>
-              <w:instrText xml:space="preserve"> PAGEREF _Toc532040725 \h </w:instrText>
+              <w:instrText xml:space="preserve"> PAGEREF _Toc532049798 \h </w:instrText>
             </w:r>
             <w:r>
               <w:rPr>
@@ -591,7 +600,7 @@
                 <w:noProof/>
                 <w:webHidden/>
               </w:rPr>
-              <w:t>10</w:t>
+              <w:t>9</w:t>
             </w:r>
             <w:r>
               <w:rPr>
@@ -611,9 +620,10 @@
             <w:rPr>
               <w:rFonts w:eastAsiaTheme="minorEastAsia"/>
               <w:noProof/>
+              <w:lang/>
             </w:rPr>
           </w:pPr>
-          <w:hyperlink w:anchor="_Toc532040726" w:history="1">
+          <w:hyperlink w:anchor="_Toc532049799" w:history="1">
             <w:r>
               <w:rPr>
                 <w:rStyle w:val="Hyperlink"/>
@@ -648,7 +658,7 @@
                 <w:noProof/>
                 <w:webHidden/>
               </w:rPr>
-              <w:instrText xml:space="preserve"> PAGEREF _Toc532040726 \h </w:instrText>
+              <w:instrText xml:space="preserve"> PAGEREF _Toc532049799 \h </w:instrText>
             </w:r>
             <w:r>
               <w:rPr>
@@ -668,7 +678,7 @@
                 <w:noProof/>
                 <w:webHidden/>
               </w:rPr>
-              <w:t>10</w:t>
+              <w:t>9</w:t>
             </w:r>
             <w:r>
               <w:rPr>
@@ -688,15 +698,24 @@
             <w:rPr>
               <w:rFonts w:eastAsiaTheme="minorEastAsia"/>
               <w:noProof/>
+              <w:lang/>
             </w:rPr>
           </w:pPr>
-          <w:hyperlink w:anchor="_Toc532040727" w:history="1">
+          <w:hyperlink w:anchor="_Toc532049800" w:history="1">
             <w:r>
               <w:rPr>
                 <w:rStyle w:val="Hyperlink"/>
                 <w:noProof/>
               </w:rPr>
-              <w:t>Use Case: Kiezen tussen ‘direct afrekenen’ en ‘verder winkelen’</w:t>
+              <w:t xml:space="preserve">Use case: </w:t>
+            </w:r>
+            <w:r>
+              <w:rPr>
+                <w:rStyle w:val="Hyperlink"/>
+                <w:i/>
+                <w:noProof/>
+              </w:rPr>
+              <w:t>Verlanglijstje</w:t>
             </w:r>
             <w:r>
               <w:rPr>
@@ -717,7 +736,7 @@
                 <w:noProof/>
                 <w:webHidden/>
               </w:rPr>
-              <w:instrText xml:space="preserve"> PAGEREF _Toc532040727 \h </w:instrText>
+              <w:instrText xml:space="preserve"> PAGEREF _Toc532049800 \h </w:instrText>
             </w:r>
             <w:r>
               <w:rPr>
@@ -757,15 +776,16 @@
             <w:rPr>
               <w:rFonts w:eastAsiaTheme="minorEastAsia"/>
               <w:noProof/>
+              <w:lang/>
             </w:rPr>
           </w:pPr>
-          <w:hyperlink w:anchor="_Toc532040728" w:history="1">
+          <w:hyperlink w:anchor="_Toc532049801" w:history="1">
             <w:r>
               <w:rPr>
                 <w:rStyle w:val="Hyperlink"/>
                 <w:noProof/>
               </w:rPr>
-              <w:t>Use Case: Controleren van de bestelling</w:t>
+              <w:t>Use Case: Kiezen tussen ‘direct afrekenen’ en ‘verder winkelen’</w:t>
             </w:r>
             <w:r>
               <w:rPr>
@@ -786,7 +806,7 @@
                 <w:noProof/>
                 <w:webHidden/>
               </w:rPr>
-              <w:instrText xml:space="preserve"> PAGEREF _Toc532040728 \h </w:instrText>
+              <w:instrText xml:space="preserve"> PAGEREF _Toc532049801 \h </w:instrText>
             </w:r>
             <w:r>
               <w:rPr>
@@ -826,15 +846,16 @@
             <w:rPr>
               <w:rFonts w:eastAsiaTheme="minorEastAsia"/>
               <w:noProof/>
+              <w:lang/>
             </w:rPr>
           </w:pPr>
-          <w:hyperlink w:anchor="_Toc532040729" w:history="1">
+          <w:hyperlink w:anchor="_Toc532049802" w:history="1">
             <w:r>
               <w:rPr>
                 <w:rStyle w:val="Hyperlink"/>
                 <w:noProof/>
               </w:rPr>
-              <w:t>Use Case: Zoeken in producten</w:t>
+              <w:t>Use Case: Controleren van de bestelling</w:t>
             </w:r>
             <w:r>
               <w:rPr>
@@ -855,7 +876,7 @@
                 <w:noProof/>
                 <w:webHidden/>
               </w:rPr>
-              <w:instrText xml:space="preserve"> PAGEREF _Toc532040729 \h </w:instrText>
+              <w:instrText xml:space="preserve"> PAGEREF _Toc532049802 \h </w:instrText>
             </w:r>
             <w:r>
               <w:rPr>
@@ -895,15 +916,16 @@
             <w:rPr>
               <w:rFonts w:eastAsiaTheme="minorEastAsia"/>
               <w:noProof/>
+              <w:lang/>
             </w:rPr>
           </w:pPr>
-          <w:hyperlink w:anchor="_Toc532040730" w:history="1">
+          <w:hyperlink w:anchor="_Toc532049803" w:history="1">
             <w:r>
               <w:rPr>
                 <w:rStyle w:val="Hyperlink"/>
                 <w:noProof/>
               </w:rPr>
-              <w:t>Use Case: Artikel in winkelmandje plaatsen</w:t>
+              <w:t>Use Case: Zoeken in producten</w:t>
             </w:r>
             <w:r>
               <w:rPr>
@@ -924,7 +946,7 @@
                 <w:noProof/>
                 <w:webHidden/>
               </w:rPr>
-              <w:instrText xml:space="preserve"> PAGEREF _Toc532040730 \h </w:instrText>
+              <w:instrText xml:space="preserve"> PAGEREF _Toc532049803 \h </w:instrText>
             </w:r>
             <w:r>
               <w:rPr>
@@ -945,6 +967,76 @@
                 <w:webHidden/>
               </w:rPr>
               <w:t>14</w:t>
+            </w:r>
+            <w:r>
+              <w:rPr>
+                <w:noProof/>
+                <w:webHidden/>
+              </w:rPr>
+              <w:fldChar w:fldCharType="end"/>
+            </w:r>
+          </w:hyperlink>
+        </w:p>
+        <w:p>
+          <w:pPr>
+            <w:pStyle w:val="TOC1"/>
+            <w:tabs>
+              <w:tab w:val="right" w:leader="dot" w:pos="13994"/>
+            </w:tabs>
+            <w:rPr>
+              <w:rFonts w:eastAsiaTheme="minorEastAsia"/>
+              <w:noProof/>
+              <w:lang/>
+            </w:rPr>
+          </w:pPr>
+          <w:hyperlink w:anchor="_Toc532049804" w:history="1">
+            <w:r>
+              <w:rPr>
+                <w:rStyle w:val="Hyperlink"/>
+                <w:noProof/>
+              </w:rPr>
+              <w:t>Use Case: Artikel in winkelmandje plaatsen</w:t>
+            </w:r>
+            <w:r>
+              <w:rPr>
+                <w:noProof/>
+                <w:webHidden/>
+              </w:rPr>
+              <w:tab/>
+            </w:r>
+            <w:r>
+              <w:rPr>
+                <w:noProof/>
+                <w:webHidden/>
+              </w:rPr>
+              <w:fldChar w:fldCharType="begin"/>
+            </w:r>
+            <w:r>
+              <w:rPr>
+                <w:noProof/>
+                <w:webHidden/>
+              </w:rPr>
+              <w:instrText xml:space="preserve"> PAGEREF _Toc532049804 \h </w:instrText>
+            </w:r>
+            <w:r>
+              <w:rPr>
+                <w:noProof/>
+                <w:webHidden/>
+              </w:rPr>
+            </w:r>
+            <w:r>
+              <w:rPr>
+                <w:noProof/>
+                <w:webHidden/>
+              </w:rPr>
+              <w:fldChar w:fldCharType="separate"/>
+            </w:r>
+            <w:r>
+              <w:rPr>
+                <w:noProof/>
+                <w:webHidden/>
+              </w:rPr>
+              <w:t>15</w:t>
             </w:r>
             <w:r>
               <w:rPr>
@@ -985,7 +1077,7 @@
       <w:pPr>
         <w:pStyle w:val="Heading1"/>
       </w:pPr>
-      <w:bookmarkStart w:id="0" w:name="_Toc532040719"/>
+      <w:bookmarkStart w:id="1" w:name="_Toc532049792"/>
       <w:r>
         <w:lastRenderedPageBreak/>
         <w:t>Use Case:</w:t>
@@ -996,7 +1088,7 @@
       <w:r>
         <w:t>Bladeren in productgroepen</w:t>
       </w:r>
-      <w:bookmarkEnd w:id="0"/>
+      <w:bookmarkEnd w:id="1"/>
     </w:p>
     <w:p>
       <w:pPr>
@@ -1725,7 +1817,7 @@
       <w:pPr>
         <w:pStyle w:val="Heading1"/>
       </w:pPr>
-      <w:bookmarkStart w:id="1" w:name="_Toc532040720"/>
+      <w:bookmarkStart w:id="2" w:name="_Toc532049793"/>
       <w:r>
         <w:lastRenderedPageBreak/>
         <w:t>Use Case</w:t>
@@ -1739,7 +1831,7 @@
       <w:r>
         <w:t>Plaatsen artikel in winkelmand</w:t>
       </w:r>
-      <w:bookmarkEnd w:id="1"/>
+      <w:bookmarkEnd w:id="2"/>
     </w:p>
     <w:p>
       <w:pPr>
@@ -2344,7 +2436,7 @@
       <w:pPr>
         <w:pStyle w:val="Heading1"/>
       </w:pPr>
-      <w:bookmarkStart w:id="2" w:name="_Toc532040721"/>
+      <w:bookmarkStart w:id="3" w:name="_Toc532049794"/>
       <w:r>
         <w:lastRenderedPageBreak/>
         <w:t>U</w:t>
@@ -2358,7 +2450,7 @@
       <w:r>
         <w:t>Bekijken van foto’s en video’s op artikelpagina</w:t>
       </w:r>
-      <w:bookmarkEnd w:id="2"/>
+      <w:bookmarkEnd w:id="3"/>
     </w:p>
     <w:p>
       <w:pPr>
@@ -2676,7 +2768,7 @@
       <w:pPr>
         <w:pStyle w:val="Heading1"/>
       </w:pPr>
-      <w:bookmarkStart w:id="3" w:name="_Toc532040722"/>
+      <w:bookmarkStart w:id="4" w:name="_Toc532049795"/>
       <w:r>
         <w:lastRenderedPageBreak/>
         <w:t>Use case:</w:t>
@@ -2687,7 +2779,7 @@
       <w:r>
         <w:t>Vergelijken van artikelen</w:t>
       </w:r>
-      <w:bookmarkEnd w:id="3"/>
+      <w:bookmarkEnd w:id="4"/>
     </w:p>
     <w:p>
       <w:pPr>
@@ -3455,7 +3547,7 @@
       <w:pPr>
         <w:pStyle w:val="Heading1"/>
       </w:pPr>
-      <w:bookmarkStart w:id="4" w:name="_Toc532040723"/>
+      <w:bookmarkStart w:id="5" w:name="_Toc532049796"/>
       <w:r>
         <w:lastRenderedPageBreak/>
         <w:t>Use case:</w:t>
@@ -3469,7 +3561,7 @@
         </w:rPr>
         <w:t>Inloggen</w:t>
       </w:r>
-      <w:bookmarkEnd w:id="4"/>
+      <w:bookmarkEnd w:id="5"/>
     </w:p>
     <w:p>
       <w:pPr>
@@ -4049,7 +4141,7 @@
       <w:pPr>
         <w:pStyle w:val="Heading1"/>
       </w:pPr>
-      <w:bookmarkStart w:id="5" w:name="_Toc532040724"/>
+      <w:bookmarkStart w:id="6" w:name="_Toc532049797"/>
       <w:r>
         <w:lastRenderedPageBreak/>
         <w:t>Use case</w:t>
@@ -4060,7 +4152,7 @@
       <w:r>
         <w:t>Registreren</w:t>
       </w:r>
-      <w:bookmarkEnd w:id="5"/>
+      <w:bookmarkEnd w:id="6"/>
     </w:p>
     <w:p>
       <w:pPr>
@@ -4870,10 +4962,8 @@
         </w:tc>
       </w:tr>
     </w:tbl>
-    <w:p/>
     <w:p>
       <w:r>
-        <w:lastRenderedPageBreak/>
         <w:br w:type="page"/>
       </w:r>
     </w:p>
@@ -4881,7 +4971,7 @@
       <w:pPr>
         <w:pStyle w:val="Heading1"/>
       </w:pPr>
-      <w:bookmarkStart w:id="6" w:name="_Toc532040725"/>
+      <w:bookmarkStart w:id="7" w:name="_Toc532049798"/>
       <w:r>
         <w:lastRenderedPageBreak/>
         <w:t>Use case:</w:t>
@@ -4895,7 +4985,7 @@
         </w:rPr>
         <w:t>Uitloggen</w:t>
       </w:r>
-      <w:bookmarkEnd w:id="6"/>
+      <w:bookmarkEnd w:id="7"/>
     </w:p>
     <w:p>
       <w:pPr>
@@ -5303,7 +5393,7 @@
           <w:i/>
         </w:rPr>
       </w:pPr>
-      <w:bookmarkStart w:id="7" w:name="_Toc532040726"/>
+      <w:bookmarkStart w:id="8" w:name="_Toc532049799"/>
       <w:r>
         <w:t xml:space="preserve">Use case: </w:t>
       </w:r>
@@ -5313,7 +5403,7 @@
         </w:rPr>
         <w:t>Review</w:t>
       </w:r>
-      <w:bookmarkEnd w:id="7"/>
+      <w:bookmarkEnd w:id="8"/>
     </w:p>
     <w:tbl>
       <w:tblPr>
@@ -5521,11 +5611,9 @@
             <w:r>
               <w:t>‘</w:t>
             </w:r>
-            <w:proofErr w:type="gramStart"/>
-            <w:r>
-              <w:t>laat</w:t>
-            </w:r>
-            <w:proofErr w:type="gramEnd"/>
+            <w:r>
+              <w:t>Laat</w:t>
+            </w:r>
             <w:r>
               <w:t xml:space="preserve"> een review achter’-knop is zichtbaar</w:t>
             </w:r>
@@ -6057,103 +6145,176 @@
             <w:r>
               <w:t>n.v.t.</w:t>
             </w:r>
-            <w:bookmarkStart w:id="8" w:name="_GoBack"/>
-            <w:bookmarkEnd w:id="8"/>
+          </w:p>
+        </w:tc>
+      </w:tr>
+      <w:tr>
+        <w:trPr>
+          <w:cnfStyle w:val="000000100000" w:firstRow="0" w:lastRow="0" w:firstColumn="0" w:lastColumn="0" w:oddVBand="0" w:evenVBand="0" w:oddHBand="1" w:evenHBand="0" w:firstRowFirstColumn="0" w:firstRowLastColumn="0" w:lastRowFirstColumn="0" w:lastRowLastColumn="0"/>
+          <w:trHeight w:val="349"/>
+        </w:trPr>
+        <w:tc>
+          <w:tcPr>
+            <w:cnfStyle w:val="001000000000" w:firstRow="0" w:lastRow="0" w:firstColumn="1" w:lastColumn="0" w:oddVBand="0" w:evenVBand="0" w:oddHBand="0" w:evenHBand="0" w:firstRowFirstColumn="0" w:firstRowLastColumn="0" w:lastRowFirstColumn="0" w:lastRowLastColumn="0"/>
+            <w:tcW w:w="3351" w:type="dxa"/>
+          </w:tcPr>
+          <w:p>
+            <w:pPr>
+              <w:rPr>
+                <w:b w:val="0"/>
+              </w:rPr>
+            </w:pPr>
+            <w:r>
+              <w:rPr>
+                <w:b w:val="0"/>
+              </w:rPr>
+              <w:t xml:space="preserve">Zodra de review is geschreven en op de </w:t>
+            </w:r>
+            <w:proofErr w:type="spellStart"/>
+            <w:r>
+              <w:rPr>
+                <w:b w:val="0"/>
+              </w:rPr>
+              <w:t>submit</w:t>
+            </w:r>
+            <w:proofErr w:type="spellEnd"/>
+            <w:r>
+              <w:rPr>
+                <w:b w:val="0"/>
+              </w:rPr>
+              <w:t xml:space="preserve"> knop gedrukt wordt, wordt de gebruiker herleid naar de originele artikelpagina en is de net geschreven review zichtbaar</w:t>
+            </w:r>
+          </w:p>
+        </w:tc>
+        <w:tc>
+          <w:tcPr>
+            <w:tcW w:w="3023" w:type="dxa"/>
+          </w:tcPr>
+          <w:p>
+            <w:pPr>
+              <w:cnfStyle w:val="000000100000" w:firstRow="0" w:lastRow="0" w:firstColumn="0" w:lastColumn="0" w:oddVBand="0" w:evenVBand="0" w:oddHBand="1" w:evenHBand="0" w:firstRowFirstColumn="0" w:firstRowLastColumn="0" w:lastRowFirstColumn="0" w:lastRowLastColumn="0"/>
+            </w:pPr>
+            <w:r>
+              <w:t>De ‘</w:t>
+            </w:r>
+            <w:proofErr w:type="spellStart"/>
+            <w:r>
+              <w:t>submit</w:t>
+            </w:r>
+            <w:proofErr w:type="spellEnd"/>
+            <w:r>
+              <w:t xml:space="preserve"> review’-knop herle</w:t>
+            </w:r>
+            <w:r>
+              <w:t xml:space="preserve">idt de gebruiker naar de </w:t>
+            </w:r>
+            <w:proofErr w:type="spellStart"/>
+            <w:r>
+              <w:t>originiele</w:t>
+            </w:r>
+            <w:proofErr w:type="spellEnd"/>
+            <w:r>
+              <w:t xml:space="preserve"> artikelpagina</w:t>
+            </w:r>
+          </w:p>
+        </w:tc>
+        <w:tc>
+          <w:tcPr>
+            <w:tcW w:w="2268" w:type="dxa"/>
+          </w:tcPr>
+          <w:p>
+            <w:pPr>
+              <w:cnfStyle w:val="000000100000" w:firstRow="0" w:lastRow="0" w:firstColumn="0" w:lastColumn="0" w:oddVBand="0" w:evenVBand="0" w:oddHBand="1" w:evenHBand="0" w:firstRowFirstColumn="0" w:firstRowLastColumn="0" w:lastRowFirstColumn="0" w:lastRowLastColumn="0"/>
+            </w:pPr>
+            <w:r>
+              <w:t>De ‘</w:t>
+            </w:r>
+            <w:proofErr w:type="spellStart"/>
+            <w:r>
+              <w:t>submit</w:t>
+            </w:r>
+            <w:proofErr w:type="spellEnd"/>
+            <w:r>
+              <w:t xml:space="preserve"> review’-knop herle</w:t>
+            </w:r>
+            <w:r>
+              <w:t xml:space="preserve">idt de gebruiker naar de </w:t>
+            </w:r>
+            <w:proofErr w:type="spellStart"/>
+            <w:r>
+              <w:t>originiele</w:t>
+            </w:r>
+            <w:proofErr w:type="spellEnd"/>
+            <w:r>
+              <w:t xml:space="preserve"> artikelpagina</w:t>
+            </w:r>
+          </w:p>
+        </w:tc>
+        <w:tc>
+          <w:tcPr>
+            <w:tcW w:w="1843" w:type="dxa"/>
+          </w:tcPr>
+          <w:p>
+            <w:pPr>
+              <w:cnfStyle w:val="000000100000" w:firstRow="0" w:lastRow="0" w:firstColumn="0" w:lastColumn="0" w:oddVBand="0" w:evenVBand="0" w:oddHBand="1" w:evenHBand="0" w:firstRowFirstColumn="0" w:firstRowLastColumn="0" w:lastRowFirstColumn="0" w:lastRowLastColumn="0"/>
+            </w:pPr>
+            <w:r>
+              <w:t>Succes</w:t>
+            </w:r>
+          </w:p>
+        </w:tc>
+        <w:tc>
+          <w:tcPr>
+            <w:tcW w:w="1701" w:type="dxa"/>
+          </w:tcPr>
+          <w:p>
+            <w:pPr>
+              <w:cnfStyle w:val="000000100000" w:firstRow="0" w:lastRow="0" w:firstColumn="0" w:lastColumn="0" w:oddVBand="0" w:evenVBand="0" w:oddHBand="1" w:evenHBand="0" w:firstRowFirstColumn="0" w:firstRowLastColumn="0" w:lastRowFirstColumn="0" w:lastRowLastColumn="0"/>
+            </w:pPr>
+            <w:r>
+              <w:t>Geen</w:t>
+            </w:r>
+          </w:p>
+        </w:tc>
+        <w:tc>
+          <w:tcPr>
+            <w:tcW w:w="1716" w:type="dxa"/>
+          </w:tcPr>
+          <w:p>
+            <w:pPr>
+              <w:cnfStyle w:val="000000100000" w:firstRow="0" w:lastRow="0" w:firstColumn="0" w:lastColumn="0" w:oddVBand="0" w:evenVBand="0" w:oddHBand="1" w:evenHBand="0" w:firstRowFirstColumn="0" w:firstRowLastColumn="0" w:lastRowFirstColumn="0" w:lastRowLastColumn="0"/>
+            </w:pPr>
+            <w:r>
+              <w:t>n.v.t.</w:t>
+            </w:r>
           </w:p>
         </w:tc>
       </w:tr>
     </w:tbl>
     <w:p/>
     <w:p/>
-    <w:p>
-      <w:r>
-        <w:br w:type="page"/>
-      </w:r>
-    </w:p>
+    <w:p/>
+    <w:p/>
+    <w:p/>
     <w:p>
       <w:pPr>
         <w:pStyle w:val="Heading1"/>
-      </w:pPr>
-      <w:bookmarkStart w:id="9" w:name="_Toc532040727"/>
-      <w:r>
-        <w:lastRenderedPageBreak/>
-        <w:t>Use Case:</w:t>
-      </w:r>
-      <w:r>
-        <w:t xml:space="preserve"> </w:t>
-      </w:r>
-      <w:r>
-        <w:t>Kiezen tussen ‘direct afrekenen’ en ‘verder winkelen’</w:t>
-      </w:r>
-      <w:bookmarkEnd w:id="9"/>
-    </w:p>
-    <w:p>
-      <w:pPr>
         <w:rPr>
           <w:i/>
         </w:rPr>
       </w:pPr>
-      <w:r>
-        <w:t>Actor:</w:t>
-      </w:r>
-      <w:r>
-        <w:tab/>
-      </w:r>
-      <w:r>
-        <w:tab/>
+      <w:bookmarkStart w:id="9" w:name="_Toc532049800"/>
+      <w:r>
+        <w:lastRenderedPageBreak/>
+        <w:t xml:space="preserve">Use case: </w:t>
       </w:r>
       <w:r>
         <w:rPr>
           <w:i/>
         </w:rPr>
-        <w:t>Klant</w:t>
-      </w:r>
-    </w:p>
-    <w:p>
-      <w:pPr>
-        <w:rPr>
-          <w:i/>
-        </w:rPr>
-      </w:pPr>
-      <w:r>
-        <w:t>Getest door:</w:t>
-      </w:r>
-      <w:r>
-        <w:tab/>
-      </w:r>
-      <w:r>
-        <w:rPr>
-          <w:i/>
-        </w:rPr>
-        <w:t>Wilco en Diederik</w:t>
-      </w:r>
-    </w:p>
-    <w:p>
-      <w:pPr>
-        <w:rPr>
-          <w:i/>
-        </w:rPr>
-      </w:pPr>
-      <w:r>
-        <w:t>Datum:</w:t>
-      </w:r>
-      <w:r>
-        <w:tab/>
-      </w:r>
-      <w:r>
-        <w:tab/>
-      </w:r>
-      <w:r>
-        <w:rPr>
-          <w:i/>
-        </w:rPr>
-        <w:t>21-11-2018</w:t>
-      </w:r>
-    </w:p>
-    <w:p>
-      <w:r>
-        <w:tab/>
-      </w:r>
+        <w:t>Verlanglijstje</w:t>
+      </w:r>
+      <w:bookmarkEnd w:id="9"/>
     </w:p>
     <w:tbl>
       <w:tblPr>
@@ -6309,31 +6470,7 @@
               <w:rPr>
                 <w:b w:val="0"/>
               </w:rPr>
-              <w:t xml:space="preserve">De bezoeker </w:t>
-            </w:r>
-            <w:r>
-              <w:rPr>
-                <w:b w:val="0"/>
-              </w:rPr>
-              <w:t>klikt</w:t>
-            </w:r>
-            <w:r>
-              <w:rPr>
-                <w:b w:val="0"/>
-              </w:rPr>
-              <w:t xml:space="preserve"> </w:t>
-            </w:r>
-            <w:r>
-              <w:rPr>
-                <w:b w:val="0"/>
-              </w:rPr>
-              <w:t xml:space="preserve">op </w:t>
-            </w:r>
-            <w:r>
-              <w:rPr>
-                <w:b w:val="0"/>
-              </w:rPr>
-              <w:t>'direct afrekenen'</w:t>
+              <w:t>Als er voor een artikel geen maatselectie nodig is, is een knop ‘toevoegen aan verlanglijstje’ zichtbaar. Als een maat is geselecteerd, dan wordt de knop ook zichtbaar</w:t>
             </w:r>
           </w:p>
         </w:tc>
@@ -6346,7 +6483,7 @@
               <w:cnfStyle w:val="000000100000" w:firstRow="0" w:lastRow="0" w:firstColumn="0" w:lastColumn="0" w:oddVBand="0" w:evenVBand="0" w:oddHBand="1" w:evenHBand="0" w:firstRowFirstColumn="0" w:firstRowLastColumn="0" w:lastRowFirstColumn="0" w:lastRowLastColumn="0"/>
             </w:pPr>
             <w:r>
-              <w:t>Als de bezoeker op direct afrekenen klikt, word de bezoeker naar de afrekenpagina geleid.</w:t>
+              <w:t>De knop ‘toevoegen aan verlanglijstje’ is zichtbaar</w:t>
             </w:r>
           </w:p>
         </w:tc>
@@ -6359,7 +6496,7 @@
               <w:cnfStyle w:val="000000100000" w:firstRow="0" w:lastRow="0" w:firstColumn="0" w:lastColumn="0" w:oddVBand="0" w:evenVBand="0" w:oddHBand="1" w:evenHBand="0" w:firstRowFirstColumn="0" w:firstRowLastColumn="0" w:lastRowFirstColumn="0" w:lastRowLastColumn="0"/>
             </w:pPr>
             <w:r>
-              <w:t>Zoals verwacht</w:t>
+              <w:t>De knop ‘toevoegen aan verlanglijstje’ is zichtbaar</w:t>
             </w:r>
           </w:p>
         </w:tc>
@@ -6422,19 +6559,7 @@
               <w:rPr>
                 <w:b w:val="0"/>
               </w:rPr>
-              <w:t xml:space="preserve">De bezoeker </w:t>
-            </w:r>
-            <w:r>
-              <w:rPr>
-                <w:b w:val="0"/>
-              </w:rPr>
-              <w:t>klikt op</w:t>
-            </w:r>
-            <w:r>
-              <w:rPr>
-                <w:b w:val="0"/>
-              </w:rPr>
-              <w:t xml:space="preserve"> 'verder winkelen'</w:t>
+              <w:t>Als de maat voor een artikel nog niet is geselecteerd (als een maatselectie van toepassing is), dan wordt vermeld eerst een maat te selecteren voordat het artikel aan het verlanglijstje kan worden toegevoegd</w:t>
             </w:r>
           </w:p>
         </w:tc>
@@ -6447,15 +6572,7 @@
               <w:cnfStyle w:val="000000000000" w:firstRow="0" w:lastRow="0" w:firstColumn="0" w:lastColumn="0" w:oddVBand="0" w:evenVBand="0" w:oddHBand="0" w:evenHBand="0" w:firstRowFirstColumn="0" w:firstRowLastColumn="0" w:lastRowFirstColumn="0" w:lastRowLastColumn="0"/>
             </w:pPr>
             <w:r>
-              <w:t xml:space="preserve">De bezoeker </w:t>
-            </w:r>
-            <w:proofErr w:type="gramStart"/>
-            <w:r>
-              <w:t>word</w:t>
-            </w:r>
-            <w:proofErr w:type="gramEnd"/>
-            <w:r>
-              <w:t xml:space="preserve"> na het klikken naar de homepagina teruggebracht zodat de bezoeker verder kan winkelen.</w:t>
+              <w:t>Als de maat van een artikel nog niet is geselecteerd, dan komt er te staan dat eerst een maat moet worden geselecteerd voordat je een artikel aan het verlanglijstje kan toevoegen.</w:t>
             </w:r>
           </w:p>
         </w:tc>
@@ -6468,7 +6585,192 @@
               <w:cnfStyle w:val="000000000000" w:firstRow="0" w:lastRow="0" w:firstColumn="0" w:lastColumn="0" w:oddVBand="0" w:evenVBand="0" w:oddHBand="0" w:evenHBand="0" w:firstRowFirstColumn="0" w:firstRowLastColumn="0" w:lastRowFirstColumn="0" w:lastRowLastColumn="0"/>
             </w:pPr>
             <w:r>
-              <w:t>Zoals verwacht</w:t>
+              <w:t>Er wordt vermeld dat de maat eerst moet worden geselecteerd.</w:t>
+            </w:r>
+          </w:p>
+        </w:tc>
+        <w:tc>
+          <w:tcPr>
+            <w:tcW w:w="1843" w:type="dxa"/>
+          </w:tcPr>
+          <w:p>
+            <w:pPr>
+              <w:cnfStyle w:val="000000000000" w:firstRow="0" w:lastRow="0" w:firstColumn="0" w:lastColumn="0" w:oddVBand="0" w:evenVBand="0" w:oddHBand="0" w:evenHBand="0" w:firstRowFirstColumn="0" w:firstRowLastColumn="0" w:lastRowFirstColumn="0" w:lastRowLastColumn="0"/>
+            </w:pPr>
+            <w:r>
+              <w:t>Succes</w:t>
+            </w:r>
+          </w:p>
+        </w:tc>
+        <w:tc>
+          <w:tcPr>
+            <w:tcW w:w="1701" w:type="dxa"/>
+          </w:tcPr>
+          <w:p>
+            <w:pPr>
+              <w:cnfStyle w:val="000000000000" w:firstRow="0" w:lastRow="0" w:firstColumn="0" w:lastColumn="0" w:oddVBand="0" w:evenVBand="0" w:oddHBand="0" w:evenHBand="0" w:firstRowFirstColumn="0" w:firstRowLastColumn="0" w:lastRowFirstColumn="0" w:lastRowLastColumn="0"/>
+            </w:pPr>
+            <w:r>
+              <w:t>Geen</w:t>
+            </w:r>
+          </w:p>
+        </w:tc>
+        <w:tc>
+          <w:tcPr>
+            <w:tcW w:w="1716" w:type="dxa"/>
+          </w:tcPr>
+          <w:p>
+            <w:pPr>
+              <w:cnfStyle w:val="000000000000" w:firstRow="0" w:lastRow="0" w:firstColumn="0" w:lastColumn="0" w:oddVBand="0" w:evenVBand="0" w:oddHBand="0" w:evenHBand="0" w:firstRowFirstColumn="0" w:firstRowLastColumn="0" w:lastRowFirstColumn="0" w:lastRowLastColumn="0"/>
+            </w:pPr>
+            <w:r>
+              <w:t>n.v.t.</w:t>
+            </w:r>
+          </w:p>
+        </w:tc>
+      </w:tr>
+      <w:tr>
+        <w:trPr>
+          <w:cnfStyle w:val="000000100000" w:firstRow="0" w:lastRow="0" w:firstColumn="0" w:lastColumn="0" w:oddVBand="0" w:evenVBand="0" w:oddHBand="1" w:evenHBand="0" w:firstRowFirstColumn="0" w:firstRowLastColumn="0" w:lastRowFirstColumn="0" w:lastRowLastColumn="0"/>
+          <w:trHeight w:val="349"/>
+        </w:trPr>
+        <w:tc>
+          <w:tcPr>
+            <w:cnfStyle w:val="001000000000" w:firstRow="0" w:lastRow="0" w:firstColumn="1" w:lastColumn="0" w:oddVBand="0" w:evenVBand="0" w:oddHBand="0" w:evenHBand="0" w:firstRowFirstColumn="0" w:firstRowLastColumn="0" w:lastRowFirstColumn="0" w:lastRowLastColumn="0"/>
+            <w:tcW w:w="3351" w:type="dxa"/>
+          </w:tcPr>
+          <w:p>
+            <w:pPr>
+              <w:rPr>
+                <w:b w:val="0"/>
+              </w:rPr>
+            </w:pPr>
+            <w:r>
+              <w:rPr>
+                <w:b w:val="0"/>
+              </w:rPr>
+              <w:t>Als op de knop ‘toevoegen aan verlanglijst’ wordt gedrukt, dan wordt de gebruiker herleidt naar de pagina ‘verlanglijstje’ en staat het aan het verlanglijstje toegevoegde artikel op deze pagina.</w:t>
+            </w:r>
+          </w:p>
+        </w:tc>
+        <w:tc>
+          <w:tcPr>
+            <w:tcW w:w="3023" w:type="dxa"/>
+          </w:tcPr>
+          <w:p>
+            <w:pPr>
+              <w:cnfStyle w:val="000000100000" w:firstRow="0" w:lastRow="0" w:firstColumn="0" w:lastColumn="0" w:oddVBand="0" w:evenVBand="0" w:oddHBand="1" w:evenHBand="0" w:firstRowFirstColumn="0" w:firstRowLastColumn="0" w:lastRowFirstColumn="0" w:lastRowLastColumn="0"/>
+            </w:pPr>
+            <w:r>
+              <w:t>De gebruiker wordt na het klikken op de knop herleidt naar de pagina ‘verlanglijstje’ en het toegevoegde artikel is zichtbaar.</w:t>
+            </w:r>
+          </w:p>
+        </w:tc>
+        <w:tc>
+          <w:tcPr>
+            <w:tcW w:w="2268" w:type="dxa"/>
+          </w:tcPr>
+          <w:p>
+            <w:pPr>
+              <w:cnfStyle w:val="000000100000" w:firstRow="0" w:lastRow="0" w:firstColumn="0" w:lastColumn="0" w:oddVBand="0" w:evenVBand="0" w:oddHBand="1" w:evenHBand="0" w:firstRowFirstColumn="0" w:firstRowLastColumn="0" w:lastRowFirstColumn="0" w:lastRowLastColumn="0"/>
+            </w:pPr>
+            <w:r>
+              <w:t>De gebruiker wordt naar de pagina herleidt en het artikel staat op het verlanglijstje.</w:t>
+            </w:r>
+          </w:p>
+        </w:tc>
+        <w:tc>
+          <w:tcPr>
+            <w:tcW w:w="1843" w:type="dxa"/>
+          </w:tcPr>
+          <w:p>
+            <w:pPr>
+              <w:cnfStyle w:val="000000100000" w:firstRow="0" w:lastRow="0" w:firstColumn="0" w:lastColumn="0" w:oddVBand="0" w:evenVBand="0" w:oddHBand="1" w:evenHBand="0" w:firstRowFirstColumn="0" w:firstRowLastColumn="0" w:lastRowFirstColumn="0" w:lastRowLastColumn="0"/>
+            </w:pPr>
+            <w:r>
+              <w:t>Succes</w:t>
+            </w:r>
+          </w:p>
+        </w:tc>
+        <w:tc>
+          <w:tcPr>
+            <w:tcW w:w="1701" w:type="dxa"/>
+          </w:tcPr>
+          <w:p>
+            <w:pPr>
+              <w:cnfStyle w:val="000000100000" w:firstRow="0" w:lastRow="0" w:firstColumn="0" w:lastColumn="0" w:oddVBand="0" w:evenVBand="0" w:oddHBand="1" w:evenHBand="0" w:firstRowFirstColumn="0" w:firstRowLastColumn="0" w:lastRowFirstColumn="0" w:lastRowLastColumn="0"/>
+            </w:pPr>
+            <w:r>
+              <w:t>Geen</w:t>
+            </w:r>
+          </w:p>
+        </w:tc>
+        <w:tc>
+          <w:tcPr>
+            <w:tcW w:w="1716" w:type="dxa"/>
+          </w:tcPr>
+          <w:p>
+            <w:pPr>
+              <w:cnfStyle w:val="000000100000" w:firstRow="0" w:lastRow="0" w:firstColumn="0" w:lastColumn="0" w:oddVBand="0" w:evenVBand="0" w:oddHBand="1" w:evenHBand="0" w:firstRowFirstColumn="0" w:firstRowLastColumn="0" w:lastRowFirstColumn="0" w:lastRowLastColumn="0"/>
+            </w:pPr>
+            <w:r>
+              <w:t>n.v.t.</w:t>
+            </w:r>
+          </w:p>
+        </w:tc>
+      </w:tr>
+      <w:tr>
+        <w:trPr>
+          <w:trHeight w:val="349"/>
+        </w:trPr>
+        <w:tc>
+          <w:tcPr>
+            <w:cnfStyle w:val="001000000000" w:firstRow="0" w:lastRow="0" w:firstColumn="1" w:lastColumn="0" w:oddVBand="0" w:evenVBand="0" w:oddHBand="0" w:evenHBand="0" w:firstRowFirstColumn="0" w:firstRowLastColumn="0" w:lastRowFirstColumn="0" w:lastRowLastColumn="0"/>
+            <w:tcW w:w="3351" w:type="dxa"/>
+          </w:tcPr>
+          <w:p>
+            <w:pPr>
+              <w:rPr>
+                <w:b w:val="0"/>
+              </w:rPr>
+            </w:pPr>
+            <w:r>
+              <w:rPr>
+                <w:b w:val="0"/>
+              </w:rPr>
+              <w:t xml:space="preserve">Als </w:t>
+            </w:r>
+            <w:r>
+              <w:rPr>
+                <w:b w:val="0"/>
+              </w:rPr>
+              <w:t>op de knop ‘verwijder’ op de pagina ‘verlanglijstje’ wordt geklikt, dan wordt het artikel in kwestie verwijdert van het verlanglijstje</w:t>
+            </w:r>
+          </w:p>
+        </w:tc>
+        <w:tc>
+          <w:tcPr>
+            <w:tcW w:w="3023" w:type="dxa"/>
+          </w:tcPr>
+          <w:p>
+            <w:pPr>
+              <w:cnfStyle w:val="000000000000" w:firstRow="0" w:lastRow="0" w:firstColumn="0" w:lastColumn="0" w:oddVBand="0" w:evenVBand="0" w:oddHBand="0" w:evenHBand="0" w:firstRowFirstColumn="0" w:firstRowLastColumn="0" w:lastRowFirstColumn="0" w:lastRowLastColumn="0"/>
+            </w:pPr>
+            <w:r>
+              <w:t>Zodra op de knop ‘verwijderen’ wordt gedrukt, wordt het artikel in kwestie verwijdert van de verlanglijstje pagina</w:t>
+            </w:r>
+          </w:p>
+        </w:tc>
+        <w:tc>
+          <w:tcPr>
+            <w:tcW w:w="2268" w:type="dxa"/>
+          </w:tcPr>
+          <w:p>
+            <w:pPr>
+              <w:cnfStyle w:val="000000000000" w:firstRow="0" w:lastRow="0" w:firstColumn="0" w:lastColumn="0" w:oddVBand="0" w:evenVBand="0" w:oddHBand="0" w:evenHBand="0" w:firstRowFirstColumn="0" w:firstRowLastColumn="0" w:lastRowFirstColumn="0" w:lastRowLastColumn="0"/>
+            </w:pPr>
+            <w:r>
+              <w:t>Het artikel is verwijdert</w:t>
             </w:r>
           </w:p>
         </w:tc>
@@ -6522,7 +6824,7 @@
       <w:pPr>
         <w:pStyle w:val="Heading1"/>
       </w:pPr>
-      <w:bookmarkStart w:id="10" w:name="_Toc532040728"/>
+      <w:bookmarkStart w:id="10" w:name="_Toc532049801"/>
       <w:r>
         <w:lastRenderedPageBreak/>
         <w:t>Use Case:</w:t>
@@ -6531,9 +6833,457 @@
         <w:t xml:space="preserve"> </w:t>
       </w:r>
       <w:r>
+        <w:t>Kiezen tussen ‘direct afrekenen’ en ‘verder winkelen’</w:t>
+      </w:r>
+      <w:bookmarkEnd w:id="10"/>
+    </w:p>
+    <w:p>
+      <w:pPr>
+        <w:rPr>
+          <w:i/>
+        </w:rPr>
+      </w:pPr>
+      <w:r>
+        <w:t>Actor:</w:t>
+      </w:r>
+      <w:r>
+        <w:tab/>
+      </w:r>
+      <w:r>
+        <w:tab/>
+      </w:r>
+      <w:r>
+        <w:rPr>
+          <w:i/>
+        </w:rPr>
+        <w:t>Klant</w:t>
+      </w:r>
+    </w:p>
+    <w:p>
+      <w:pPr>
+        <w:rPr>
+          <w:i/>
+        </w:rPr>
+      </w:pPr>
+      <w:r>
+        <w:t>Getest door:</w:t>
+      </w:r>
+      <w:r>
+        <w:tab/>
+      </w:r>
+      <w:r>
+        <w:rPr>
+          <w:i/>
+        </w:rPr>
+        <w:t>Wilco en Diederik</w:t>
+      </w:r>
+    </w:p>
+    <w:p>
+      <w:pPr>
+        <w:rPr>
+          <w:i/>
+        </w:rPr>
+      </w:pPr>
+      <w:r>
+        <w:t>Datum:</w:t>
+      </w:r>
+      <w:r>
+        <w:tab/>
+      </w:r>
+      <w:r>
+        <w:tab/>
+      </w:r>
+      <w:r>
+        <w:rPr>
+          <w:i/>
+        </w:rPr>
+        <w:t>21-11-2018</w:t>
+      </w:r>
+    </w:p>
+    <w:p>
+      <w:r>
+        <w:tab/>
+      </w:r>
+    </w:p>
+    <w:tbl>
+      <w:tblPr>
+        <w:tblStyle w:val="GridTable4-Accent1"/>
+        <w:tblW w:w="13902" w:type="dxa"/>
+        <w:tblLook w:val="04A0" w:firstRow="1" w:lastRow="0" w:firstColumn="1" w:lastColumn="0" w:noHBand="0" w:noVBand="1"/>
+      </w:tblPr>
+      <w:tblGrid>
+        <w:gridCol w:w="3351"/>
+        <w:gridCol w:w="3023"/>
+        <w:gridCol w:w="2268"/>
+        <w:gridCol w:w="1843"/>
+        <w:gridCol w:w="1701"/>
+        <w:gridCol w:w="1716"/>
+      </w:tblGrid>
+      <w:tr>
+        <w:trPr>
+          <w:cnfStyle w:val="100000000000" w:firstRow="1" w:lastRow="0" w:firstColumn="0" w:lastColumn="0" w:oddVBand="0" w:evenVBand="0" w:oddHBand="0" w:evenHBand="0" w:firstRowFirstColumn="0" w:firstRowLastColumn="0" w:lastRowFirstColumn="0" w:lastRowLastColumn="0"/>
+          <w:trHeight w:val="349"/>
+        </w:trPr>
+        <w:tc>
+          <w:tcPr>
+            <w:cnfStyle w:val="001000000000" w:firstRow="0" w:lastRow="0" w:firstColumn="1" w:lastColumn="0" w:oddVBand="0" w:evenVBand="0" w:oddHBand="0" w:evenHBand="0" w:firstRowFirstColumn="0" w:firstRowLastColumn="0" w:lastRowFirstColumn="0" w:lastRowLastColumn="0"/>
+            <w:tcW w:w="3351" w:type="dxa"/>
+          </w:tcPr>
+          <w:p>
+            <w:pPr>
+              <w:rPr>
+                <w:b w:val="0"/>
+              </w:rPr>
+            </w:pPr>
+            <w:r>
+              <w:rPr>
+                <w:b w:val="0"/>
+              </w:rPr>
+              <w:t>Testscenario</w:t>
+            </w:r>
+          </w:p>
+        </w:tc>
+        <w:tc>
+          <w:tcPr>
+            <w:tcW w:w="3023" w:type="dxa"/>
+          </w:tcPr>
+          <w:p>
+            <w:pPr>
+              <w:cnfStyle w:val="100000000000" w:firstRow="1" w:lastRow="0" w:firstColumn="0" w:lastColumn="0" w:oddVBand="0" w:evenVBand="0" w:oddHBand="0" w:evenHBand="0" w:firstRowFirstColumn="0" w:firstRowLastColumn="0" w:lastRowFirstColumn="0" w:lastRowLastColumn="0"/>
+              <w:rPr>
+                <w:b w:val="0"/>
+              </w:rPr>
+            </w:pPr>
+            <w:r>
+              <w:rPr>
+                <w:b w:val="0"/>
+              </w:rPr>
+              <w:t>Verwachte Resultaat</w:t>
+            </w:r>
+          </w:p>
+        </w:tc>
+        <w:tc>
+          <w:tcPr>
+            <w:tcW w:w="2268" w:type="dxa"/>
+          </w:tcPr>
+          <w:p>
+            <w:pPr>
+              <w:cnfStyle w:val="100000000000" w:firstRow="1" w:lastRow="0" w:firstColumn="0" w:lastColumn="0" w:oddVBand="0" w:evenVBand="0" w:oddHBand="0" w:evenHBand="0" w:firstRowFirstColumn="0" w:firstRowLastColumn="0" w:lastRowFirstColumn="0" w:lastRowLastColumn="0"/>
+              <w:rPr>
+                <w:b w:val="0"/>
+              </w:rPr>
+            </w:pPr>
+            <w:r>
+              <w:rPr>
+                <w:b w:val="0"/>
+              </w:rPr>
+              <w:t>Gekregen Resultaat</w:t>
+            </w:r>
+          </w:p>
+        </w:tc>
+        <w:tc>
+          <w:tcPr>
+            <w:tcW w:w="1843" w:type="dxa"/>
+          </w:tcPr>
+          <w:p>
+            <w:pPr>
+              <w:cnfStyle w:val="100000000000" w:firstRow="1" w:lastRow="0" w:firstColumn="0" w:lastColumn="0" w:oddVBand="0" w:evenVBand="0" w:oddHBand="0" w:evenHBand="0" w:firstRowFirstColumn="0" w:firstRowLastColumn="0" w:lastRowFirstColumn="0" w:lastRowLastColumn="0"/>
+              <w:rPr>
+                <w:b w:val="0"/>
+              </w:rPr>
+            </w:pPr>
+            <w:r>
+              <w:rPr>
+                <w:b w:val="0"/>
+              </w:rPr>
+              <w:t>Succes/Faal</w:t>
+            </w:r>
+          </w:p>
+        </w:tc>
+        <w:tc>
+          <w:tcPr>
+            <w:tcW w:w="1701" w:type="dxa"/>
+          </w:tcPr>
+          <w:p>
+            <w:pPr>
+              <w:cnfStyle w:val="100000000000" w:firstRow="1" w:lastRow="0" w:firstColumn="0" w:lastColumn="0" w:oddVBand="0" w:evenVBand="0" w:oddHBand="0" w:evenHBand="0" w:firstRowFirstColumn="0" w:firstRowLastColumn="0" w:lastRowFirstColumn="0" w:lastRowLastColumn="0"/>
+              <w:rPr>
+                <w:b w:val="0"/>
+              </w:rPr>
+            </w:pPr>
+            <w:r>
+              <w:rPr>
+                <w:b w:val="0"/>
+              </w:rPr>
+              <w:t>Opmerking</w:t>
+            </w:r>
+          </w:p>
+        </w:tc>
+        <w:tc>
+          <w:tcPr>
+            <w:tcW w:w="1716" w:type="dxa"/>
+          </w:tcPr>
+          <w:p>
+            <w:pPr>
+              <w:cnfStyle w:val="100000000000" w:firstRow="1" w:lastRow="0" w:firstColumn="0" w:lastColumn="0" w:oddVBand="0" w:evenVBand="0" w:oddHBand="0" w:evenHBand="0" w:firstRowFirstColumn="0" w:firstRowLastColumn="0" w:lastRowFirstColumn="0" w:lastRowLastColumn="0"/>
+              <w:rPr>
+                <w:b w:val="0"/>
+              </w:rPr>
+            </w:pPr>
+            <w:r>
+              <w:rPr>
+                <w:b w:val="0"/>
+              </w:rPr>
+              <w:t>Verbeterd</w:t>
+            </w:r>
+          </w:p>
+        </w:tc>
+      </w:tr>
+      <w:tr>
+        <w:trPr>
+          <w:cnfStyle w:val="000000100000" w:firstRow="0" w:lastRow="0" w:firstColumn="0" w:lastColumn="0" w:oddVBand="0" w:evenVBand="0" w:oddHBand="1" w:evenHBand="0" w:firstRowFirstColumn="0" w:firstRowLastColumn="0" w:lastRowFirstColumn="0" w:lastRowLastColumn="0"/>
+          <w:trHeight w:val="349"/>
+        </w:trPr>
+        <w:tc>
+          <w:tcPr>
+            <w:cnfStyle w:val="001000000000" w:firstRow="0" w:lastRow="0" w:firstColumn="1" w:lastColumn="0" w:oddVBand="0" w:evenVBand="0" w:oddHBand="0" w:evenHBand="0" w:firstRowFirstColumn="0" w:firstRowLastColumn="0" w:lastRowFirstColumn="0" w:lastRowLastColumn="0"/>
+            <w:tcW w:w="3351" w:type="dxa"/>
+          </w:tcPr>
+          <w:p>
+            <w:pPr>
+              <w:rPr>
+                <w:b w:val="0"/>
+              </w:rPr>
+            </w:pPr>
+            <w:r>
+              <w:rPr>
+                <w:b w:val="0"/>
+              </w:rPr>
+              <w:t xml:space="preserve">De bezoeker </w:t>
+            </w:r>
+            <w:r>
+              <w:rPr>
+                <w:b w:val="0"/>
+              </w:rPr>
+              <w:t>klikt</w:t>
+            </w:r>
+            <w:r>
+              <w:rPr>
+                <w:b w:val="0"/>
+              </w:rPr>
+              <w:t xml:space="preserve"> </w:t>
+            </w:r>
+            <w:r>
+              <w:rPr>
+                <w:b w:val="0"/>
+              </w:rPr>
+              <w:t xml:space="preserve">op </w:t>
+            </w:r>
+            <w:r>
+              <w:rPr>
+                <w:b w:val="0"/>
+              </w:rPr>
+              <w:t>'direct afrekenen'</w:t>
+            </w:r>
+          </w:p>
+        </w:tc>
+        <w:tc>
+          <w:tcPr>
+            <w:tcW w:w="3023" w:type="dxa"/>
+          </w:tcPr>
+          <w:p>
+            <w:pPr>
+              <w:cnfStyle w:val="000000100000" w:firstRow="0" w:lastRow="0" w:firstColumn="0" w:lastColumn="0" w:oddVBand="0" w:evenVBand="0" w:oddHBand="1" w:evenHBand="0" w:firstRowFirstColumn="0" w:firstRowLastColumn="0" w:lastRowFirstColumn="0" w:lastRowLastColumn="0"/>
+            </w:pPr>
+            <w:r>
+              <w:t>Als de bezoeker op direct afrekenen klikt, word de bezoeker naar de afrekenpagina geleid.</w:t>
+            </w:r>
+          </w:p>
+        </w:tc>
+        <w:tc>
+          <w:tcPr>
+            <w:tcW w:w="2268" w:type="dxa"/>
+          </w:tcPr>
+          <w:p>
+            <w:pPr>
+              <w:cnfStyle w:val="000000100000" w:firstRow="0" w:lastRow="0" w:firstColumn="0" w:lastColumn="0" w:oddVBand="0" w:evenVBand="0" w:oddHBand="1" w:evenHBand="0" w:firstRowFirstColumn="0" w:firstRowLastColumn="0" w:lastRowFirstColumn="0" w:lastRowLastColumn="0"/>
+            </w:pPr>
+            <w:r>
+              <w:t>Zoals verwacht</w:t>
+            </w:r>
+          </w:p>
+        </w:tc>
+        <w:tc>
+          <w:tcPr>
+            <w:tcW w:w="1843" w:type="dxa"/>
+          </w:tcPr>
+          <w:p>
+            <w:pPr>
+              <w:cnfStyle w:val="000000100000" w:firstRow="0" w:lastRow="0" w:firstColumn="0" w:lastColumn="0" w:oddVBand="0" w:evenVBand="0" w:oddHBand="1" w:evenHBand="0" w:firstRowFirstColumn="0" w:firstRowLastColumn="0" w:lastRowFirstColumn="0" w:lastRowLastColumn="0"/>
+            </w:pPr>
+            <w:r>
+              <w:t>Succes</w:t>
+            </w:r>
+          </w:p>
+        </w:tc>
+        <w:tc>
+          <w:tcPr>
+            <w:tcW w:w="1701" w:type="dxa"/>
+          </w:tcPr>
+          <w:p>
+            <w:pPr>
+              <w:cnfStyle w:val="000000100000" w:firstRow="0" w:lastRow="0" w:firstColumn="0" w:lastColumn="0" w:oddVBand="0" w:evenVBand="0" w:oddHBand="1" w:evenHBand="0" w:firstRowFirstColumn="0" w:firstRowLastColumn="0" w:lastRowFirstColumn="0" w:lastRowLastColumn="0"/>
+            </w:pPr>
+            <w:r>
+              <w:t>Geen</w:t>
+            </w:r>
+          </w:p>
+        </w:tc>
+        <w:tc>
+          <w:tcPr>
+            <w:tcW w:w="1716" w:type="dxa"/>
+          </w:tcPr>
+          <w:p>
+            <w:pPr>
+              <w:cnfStyle w:val="000000100000" w:firstRow="0" w:lastRow="0" w:firstColumn="0" w:lastColumn="0" w:oddVBand="0" w:evenVBand="0" w:oddHBand="1" w:evenHBand="0" w:firstRowFirstColumn="0" w:firstRowLastColumn="0" w:lastRowFirstColumn="0" w:lastRowLastColumn="0"/>
+            </w:pPr>
+            <w:r>
+              <w:t>n.v.t.</w:t>
+            </w:r>
+          </w:p>
+        </w:tc>
+      </w:tr>
+      <w:tr>
+        <w:trPr>
+          <w:trHeight w:val="349"/>
+        </w:trPr>
+        <w:tc>
+          <w:tcPr>
+            <w:cnfStyle w:val="001000000000" w:firstRow="0" w:lastRow="0" w:firstColumn="1" w:lastColumn="0" w:oddVBand="0" w:evenVBand="0" w:oddHBand="0" w:evenHBand="0" w:firstRowFirstColumn="0" w:firstRowLastColumn="0" w:lastRowFirstColumn="0" w:lastRowLastColumn="0"/>
+            <w:tcW w:w="3351" w:type="dxa"/>
+          </w:tcPr>
+          <w:p>
+            <w:pPr>
+              <w:rPr>
+                <w:b w:val="0"/>
+              </w:rPr>
+            </w:pPr>
+            <w:r>
+              <w:rPr>
+                <w:b w:val="0"/>
+              </w:rPr>
+              <w:t xml:space="preserve">De bezoeker </w:t>
+            </w:r>
+            <w:r>
+              <w:rPr>
+                <w:b w:val="0"/>
+              </w:rPr>
+              <w:t>klikt op</w:t>
+            </w:r>
+            <w:r>
+              <w:rPr>
+                <w:b w:val="0"/>
+              </w:rPr>
+              <w:t xml:space="preserve"> 'verder winkelen'</w:t>
+            </w:r>
+          </w:p>
+        </w:tc>
+        <w:tc>
+          <w:tcPr>
+            <w:tcW w:w="3023" w:type="dxa"/>
+          </w:tcPr>
+          <w:p>
+            <w:pPr>
+              <w:cnfStyle w:val="000000000000" w:firstRow="0" w:lastRow="0" w:firstColumn="0" w:lastColumn="0" w:oddVBand="0" w:evenVBand="0" w:oddHBand="0" w:evenHBand="0" w:firstRowFirstColumn="0" w:firstRowLastColumn="0" w:lastRowFirstColumn="0" w:lastRowLastColumn="0"/>
+            </w:pPr>
+            <w:r>
+              <w:t xml:space="preserve">De bezoeker </w:t>
+            </w:r>
+            <w:proofErr w:type="gramStart"/>
+            <w:r>
+              <w:t>word</w:t>
+            </w:r>
+            <w:proofErr w:type="gramEnd"/>
+            <w:r>
+              <w:t xml:space="preserve"> na het klikken naar de homepagina teruggebracht zodat de bezoeker verder kan winkelen.</w:t>
+            </w:r>
+          </w:p>
+        </w:tc>
+        <w:tc>
+          <w:tcPr>
+            <w:tcW w:w="2268" w:type="dxa"/>
+          </w:tcPr>
+          <w:p>
+            <w:pPr>
+              <w:cnfStyle w:val="000000000000" w:firstRow="0" w:lastRow="0" w:firstColumn="0" w:lastColumn="0" w:oddVBand="0" w:evenVBand="0" w:oddHBand="0" w:evenHBand="0" w:firstRowFirstColumn="0" w:firstRowLastColumn="0" w:lastRowFirstColumn="0" w:lastRowLastColumn="0"/>
+            </w:pPr>
+            <w:r>
+              <w:t>Zoals verwacht</w:t>
+            </w:r>
+          </w:p>
+        </w:tc>
+        <w:tc>
+          <w:tcPr>
+            <w:tcW w:w="1843" w:type="dxa"/>
+          </w:tcPr>
+          <w:p>
+            <w:pPr>
+              <w:cnfStyle w:val="000000000000" w:firstRow="0" w:lastRow="0" w:firstColumn="0" w:lastColumn="0" w:oddVBand="0" w:evenVBand="0" w:oddHBand="0" w:evenHBand="0" w:firstRowFirstColumn="0" w:firstRowLastColumn="0" w:lastRowFirstColumn="0" w:lastRowLastColumn="0"/>
+            </w:pPr>
+            <w:r>
+              <w:t>Succes</w:t>
+            </w:r>
+          </w:p>
+        </w:tc>
+        <w:tc>
+          <w:tcPr>
+            <w:tcW w:w="1701" w:type="dxa"/>
+          </w:tcPr>
+          <w:p>
+            <w:pPr>
+              <w:cnfStyle w:val="000000000000" w:firstRow="0" w:lastRow="0" w:firstColumn="0" w:lastColumn="0" w:oddVBand="0" w:evenVBand="0" w:oddHBand="0" w:evenHBand="0" w:firstRowFirstColumn="0" w:firstRowLastColumn="0" w:lastRowFirstColumn="0" w:lastRowLastColumn="0"/>
+            </w:pPr>
+            <w:r>
+              <w:t>Geen</w:t>
+            </w:r>
+          </w:p>
+        </w:tc>
+        <w:tc>
+          <w:tcPr>
+            <w:tcW w:w="1716" w:type="dxa"/>
+          </w:tcPr>
+          <w:p>
+            <w:pPr>
+              <w:cnfStyle w:val="000000000000" w:firstRow="0" w:lastRow="0" w:firstColumn="0" w:lastColumn="0" w:oddVBand="0" w:evenVBand="0" w:oddHBand="0" w:evenHBand="0" w:firstRowFirstColumn="0" w:firstRowLastColumn="0" w:lastRowFirstColumn="0" w:lastRowLastColumn="0"/>
+            </w:pPr>
+            <w:r>
+              <w:t>n.v.t.</w:t>
+            </w:r>
+          </w:p>
+        </w:tc>
+      </w:tr>
+    </w:tbl>
+    <w:p>
+      <w:r>
+        <w:br w:type="page"/>
+      </w:r>
+    </w:p>
+    <w:p>
+      <w:pPr>
+        <w:pStyle w:val="Heading1"/>
+      </w:pPr>
+      <w:bookmarkStart w:id="11" w:name="_Toc532049802"/>
+      <w:r>
+        <w:lastRenderedPageBreak/>
+        <w:t>Use Case:</w:t>
+      </w:r>
+      <w:r>
+        <w:t xml:space="preserve"> </w:t>
+      </w:r>
+      <w:r>
         <w:t>Controleren van de bestelling</w:t>
       </w:r>
-      <w:bookmarkEnd w:id="10"/>
+      <w:bookmarkEnd w:id="11"/>
     </w:p>
     <w:p>
       <w:r>
@@ -7096,7 +7846,7 @@
       <w:pPr>
         <w:pStyle w:val="Heading1"/>
       </w:pPr>
-      <w:bookmarkStart w:id="11" w:name="_Toc532040729"/>
+      <w:bookmarkStart w:id="12" w:name="_Toc532049803"/>
       <w:r>
         <w:lastRenderedPageBreak/>
         <w:t>Use Case:</w:t>
@@ -7107,7 +7857,7 @@
       <w:r>
         <w:t>Zoeken in producten</w:t>
       </w:r>
-      <w:bookmarkEnd w:id="11"/>
+      <w:bookmarkEnd w:id="12"/>
     </w:p>
     <w:p>
       <w:pPr>
@@ -8092,7 +8842,7 @@
       <w:pPr>
         <w:pStyle w:val="Heading1"/>
       </w:pPr>
-      <w:bookmarkStart w:id="12" w:name="_Toc532040730"/>
+      <w:bookmarkStart w:id="13" w:name="_Toc532049804"/>
       <w:r>
         <w:lastRenderedPageBreak/>
         <w:t>Use Case:</w:t>
@@ -8103,7 +8853,7 @@
       <w:r>
         <w:t>Artikel in winkelmandje plaatsen</w:t>
       </w:r>
-      <w:bookmarkEnd w:id="12"/>
+      <w:bookmarkEnd w:id="13"/>
     </w:p>
     <w:p>
       <w:pPr>

</xml_diff>